<commit_message>
Update Kravprocess - Test av antaganden.docx
</commit_message>
<xml_diff>
--- a/Kravprocess/Kravprocess - Test av antaganden.docx
+++ b/Kravprocess/Kravprocess - Test av antaganden.docx
@@ -143,7 +143,27 @@
           <w:szCs w:val="24"/>
           <w:lang w:eastAsia="sv-SE"/>
         </w:rPr>
-        <w:t>Vi antog att vi skulle få frågor som redan vara klara.</w:t>
+        <w:t xml:space="preserve">Vi antog att vi skulle få frågor som redan vara </w:t>
+      </w:r>
+      <w:r>
+        <w:rPr>
+          <w:rFonts w:ascii="Lato" w:eastAsia="Times New Roman" w:hAnsi="Lato" w:cs="Times New Roman"/>
+          <w:color w:val="424242"/>
+          <w:sz w:val="24"/>
+          <w:szCs w:val="24"/>
+          <w:lang w:eastAsia="sv-SE"/>
+        </w:rPr>
+        <w:t>färdigformulerade</w:t>
+      </w:r>
+      <w:r>
+        <w:rPr>
+          <w:rFonts w:ascii="Lato" w:eastAsia="Times New Roman" w:hAnsi="Lato" w:cs="Times New Roman"/>
+          <w:color w:val="424242"/>
+          <w:sz w:val="24"/>
+          <w:szCs w:val="24"/>
+          <w:lang w:eastAsia="sv-SE"/>
+        </w:rPr>
+        <w:t>.</w:t>
       </w:r>
     </w:p>
     <w:p>
@@ -279,7 +299,17 @@
           <w:szCs w:val="24"/>
           <w:lang w:eastAsia="sv-SE"/>
         </w:rPr>
-        <w:t>Vi testade detta antagande för att vi ville poängtera och förtydliga för företaget att det är en högskolekurs där vi har begränsad tid och resurser.</w:t>
+        <w:t>Vi testade detta antagande för att vi ville poängtera och förtydliga för företaget att det är en högskolekurs där vi har begränsad tid och resurser</w:t>
+      </w:r>
+      <w:r>
+        <w:rPr>
+          <w:rFonts w:ascii="Lato" w:eastAsia="Times New Roman" w:hAnsi="Lato" w:cs="Times New Roman"/>
+          <w:color w:val="424242"/>
+          <w:sz w:val="24"/>
+          <w:szCs w:val="24"/>
+          <w:lang w:eastAsia="sv-SE"/>
+        </w:rPr>
+        <w:t>.</w:t>
       </w:r>
     </w:p>
     <w:p>
@@ -301,9 +331,24 @@
           <w:lang w:eastAsia="sv-SE"/>
         </w:rPr>
       </w:pPr>
+      <w:r>
+        <w:rPr>
+          <w:rFonts w:ascii="Lato" w:eastAsia="Times New Roman" w:hAnsi="Lato" w:cs="Times New Roman"/>
+          <w:color w:val="424242"/>
+          <w:sz w:val="24"/>
+          <w:szCs w:val="24"/>
+          <w:lang w:eastAsia="sv-SE"/>
+        </w:rPr>
+        <w:t>-</w:t>
+      </w:r>
     </w:p>
     <w:p>
       <w:pPr>
+        <w:pStyle w:val="Liststycke"/>
+        <w:numPr>
+          <w:ilvl w:val="0"/>
+          <w:numId w:val="3"/>
+        </w:numPr>
         <w:shd w:val="clear" w:color="auto" w:fill="FFFFFF"/>
         <w:spacing w:after="0" w:line="240" w:lineRule="auto"/>
         <w:rPr>
@@ -319,6 +364,91 @@
       <w:r>
         <w:rPr>
           <w:rFonts w:ascii="Lato" w:eastAsia="Times New Roman" w:hAnsi="Lato" w:cs="Times New Roman"/>
+          <w:color w:val="424242"/>
+          <w:sz w:val="24"/>
+          <w:szCs w:val="24"/>
+          <w:lang w:eastAsia="sv-SE"/>
+        </w:rPr>
+        <w:t>Vi ville säkerställa oss om att vi inte skulle behöva spendera tid på arbetsuppgifter som inte utnyttjar vår expertis och huvudsakliga arbetsområde vilket är att bygga ett system</w:t>
+      </w:r>
+      <w:r>
+        <w:rPr>
+          <w:rFonts w:ascii="Lato" w:eastAsia="Times New Roman" w:hAnsi="Lato" w:cs="Times New Roman"/>
+          <w:color w:val="424242"/>
+          <w:sz w:val="24"/>
+          <w:szCs w:val="24"/>
+          <w:lang w:eastAsia="sv-SE"/>
+        </w:rPr>
+        <w:t xml:space="preserve"> via programmering</w:t>
+      </w:r>
+      <w:r>
+        <w:rPr>
+          <w:rFonts w:ascii="Lato" w:eastAsia="Times New Roman" w:hAnsi="Lato" w:cs="Times New Roman"/>
+          <w:color w:val="424242"/>
+          <w:sz w:val="24"/>
+          <w:szCs w:val="24"/>
+          <w:lang w:eastAsia="sv-SE"/>
+        </w:rPr>
+        <w:t>.</w:t>
+      </w:r>
+    </w:p>
+    <w:p>
+      <w:pPr>
+        <w:pStyle w:val="Liststycke"/>
+        <w:numPr>
+          <w:ilvl w:val="0"/>
+          <w:numId w:val="3"/>
+        </w:numPr>
+        <w:shd w:val="clear" w:color="auto" w:fill="FFFFFF"/>
+        <w:spacing w:after="0" w:line="240" w:lineRule="auto"/>
+        <w:rPr>
+          <w:rFonts w:ascii="Lato" w:eastAsia="Times New Roman" w:hAnsi="Lato" w:cs="Times New Roman"/>
+          <w:b/>
+          <w:bCs/>
+          <w:color w:val="424242"/>
+          <w:sz w:val="24"/>
+          <w:szCs w:val="24"/>
+          <w:lang w:eastAsia="sv-SE"/>
+        </w:rPr>
+      </w:pPr>
+      <w:r>
+        <w:rPr>
+          <w:rFonts w:ascii="Lato" w:eastAsia="Times New Roman" w:hAnsi="Lato" w:cs="Times New Roman"/>
+          <w:color w:val="424242"/>
+          <w:sz w:val="24"/>
+          <w:szCs w:val="24"/>
+          <w:lang w:eastAsia="sv-SE"/>
+        </w:rPr>
+        <w:t>Vi ville undersöka om de hade några typer av förväntade eller sensationella krav.</w:t>
+      </w:r>
+      <w:r>
+        <w:rPr>
+          <w:rFonts w:ascii="Lato" w:eastAsia="Times New Roman" w:hAnsi="Lato" w:cs="Times New Roman"/>
+          <w:color w:val="424242"/>
+          <w:sz w:val="24"/>
+          <w:szCs w:val="24"/>
+          <w:lang w:eastAsia="sv-SE"/>
+        </w:rPr>
+        <w:t xml:space="preserve"> Dvs. önskemål och krav som ej står med i produktbeskrivningen.</w:t>
+      </w:r>
+    </w:p>
+    <w:p>
+      <w:pPr>
+        <w:shd w:val="clear" w:color="auto" w:fill="FFFFFF"/>
+        <w:spacing w:after="0" w:line="240" w:lineRule="auto"/>
+        <w:rPr>
+          <w:rFonts w:ascii="Lato" w:eastAsia="Times New Roman" w:hAnsi="Lato" w:cs="Times New Roman"/>
+          <w:b/>
+          <w:bCs/>
+          <w:color w:val="424242"/>
+          <w:sz w:val="24"/>
+          <w:szCs w:val="24"/>
+          <w:lang w:eastAsia="sv-SE"/>
+        </w:rPr>
+      </w:pPr>
+      <w:r>
+        <w:rPr>
+          <w:rFonts w:ascii="Lato" w:eastAsia="Times New Roman" w:hAnsi="Lato" w:cs="Times New Roman"/>
           <w:b/>
           <w:bCs/>
           <w:color w:val="424242"/>
@@ -365,7 +495,128 @@
         <w:t>?</w:t>
       </w:r>
     </w:p>
-    <w:p/>
+    <w:p>
+      <w:pPr>
+        <w:pStyle w:val="Liststycke"/>
+        <w:numPr>
+          <w:ilvl w:val="0"/>
+          <w:numId w:val="5"/>
+        </w:numPr>
+        <w:shd w:val="clear" w:color="auto" w:fill="FFFFFF"/>
+        <w:spacing w:after="0" w:line="240" w:lineRule="auto"/>
+        <w:rPr>
+          <w:rFonts w:ascii="Lato" w:eastAsia="Times New Roman" w:hAnsi="Lato" w:cs="Times New Roman"/>
+          <w:b/>
+          <w:bCs/>
+          <w:color w:val="424242"/>
+          <w:sz w:val="24"/>
+          <w:szCs w:val="24"/>
+          <w:lang w:eastAsia="sv-SE"/>
+        </w:rPr>
+      </w:pPr>
+      <w:r>
+        <w:rPr>
+          <w:rFonts w:ascii="Lato" w:eastAsia="Times New Roman" w:hAnsi="Lato" w:cs="Times New Roman"/>
+          <w:color w:val="424242"/>
+          <w:sz w:val="24"/>
+          <w:szCs w:val="24"/>
+          <w:lang w:eastAsia="sv-SE"/>
+        </w:rPr>
+        <w:t>Vi frågade dem under ett digitalt möte vad de förväntar sig för typ av support från oss.</w:t>
+      </w:r>
+    </w:p>
+    <w:p>
+      <w:pPr>
+        <w:pStyle w:val="Liststycke"/>
+        <w:numPr>
+          <w:ilvl w:val="0"/>
+          <w:numId w:val="5"/>
+        </w:numPr>
+        <w:shd w:val="clear" w:color="auto" w:fill="FFFFFF"/>
+        <w:spacing w:after="0" w:line="240" w:lineRule="auto"/>
+        <w:rPr>
+          <w:rFonts w:ascii="Lato" w:eastAsia="Times New Roman" w:hAnsi="Lato" w:cs="Times New Roman"/>
+          <w:b/>
+          <w:bCs/>
+          <w:color w:val="424242"/>
+          <w:sz w:val="24"/>
+          <w:szCs w:val="24"/>
+          <w:lang w:eastAsia="sv-SE"/>
+        </w:rPr>
+      </w:pPr>
+      <w:r>
+        <w:rPr>
+          <w:rFonts w:ascii="Lato" w:eastAsia="Times New Roman" w:hAnsi="Lato" w:cs="Times New Roman"/>
+          <w:b/>
+          <w:bCs/>
+          <w:color w:val="424242"/>
+          <w:sz w:val="24"/>
+          <w:szCs w:val="24"/>
+          <w:lang w:eastAsia="sv-SE"/>
+        </w:rPr>
+        <w:t>-</w:t>
+      </w:r>
+    </w:p>
+    <w:p>
+      <w:pPr>
+        <w:pStyle w:val="Liststycke"/>
+        <w:numPr>
+          <w:ilvl w:val="0"/>
+          <w:numId w:val="5"/>
+        </w:numPr>
+        <w:shd w:val="clear" w:color="auto" w:fill="FFFFFF"/>
+        <w:spacing w:after="0" w:line="240" w:lineRule="auto"/>
+        <w:rPr>
+          <w:rFonts w:ascii="Lato" w:eastAsia="Times New Roman" w:hAnsi="Lato" w:cs="Times New Roman"/>
+          <w:b/>
+          <w:bCs/>
+          <w:color w:val="424242"/>
+          <w:sz w:val="24"/>
+          <w:szCs w:val="24"/>
+          <w:lang w:eastAsia="sv-SE"/>
+        </w:rPr>
+      </w:pPr>
+      <w:r>
+        <w:rPr>
+          <w:rFonts w:ascii="Lato" w:eastAsia="Times New Roman" w:hAnsi="Lato" w:cs="Times New Roman"/>
+          <w:color w:val="424242"/>
+          <w:sz w:val="24"/>
+          <w:szCs w:val="24"/>
+          <w:lang w:eastAsia="sv-SE"/>
+        </w:rPr>
+        <w:t>Under ett digitalt möte berättade vi att vi behöver frågorna och tydliggjorde att vi inte kan formulera frågorna.</w:t>
+      </w:r>
+    </w:p>
+    <w:p>
+      <w:pPr>
+        <w:pStyle w:val="Liststycke"/>
+        <w:numPr>
+          <w:ilvl w:val="0"/>
+          <w:numId w:val="5"/>
+        </w:numPr>
+        <w:shd w:val="clear" w:color="auto" w:fill="FFFFFF"/>
+        <w:spacing w:after="0" w:line="240" w:lineRule="auto"/>
+        <w:rPr>
+          <w:rFonts w:ascii="Lato" w:eastAsia="Times New Roman" w:hAnsi="Lato" w:cs="Times New Roman"/>
+          <w:b/>
+          <w:bCs/>
+          <w:color w:val="424242"/>
+          <w:sz w:val="24"/>
+          <w:szCs w:val="24"/>
+          <w:lang w:eastAsia="sv-SE"/>
+        </w:rPr>
+      </w:pPr>
+      <w:r>
+        <w:rPr>
+          <w:rFonts w:ascii="Lato" w:eastAsia="Times New Roman" w:hAnsi="Lato" w:cs="Times New Roman"/>
+          <w:color w:val="424242"/>
+          <w:sz w:val="24"/>
+          <w:szCs w:val="24"/>
+          <w:lang w:eastAsia="sv-SE"/>
+        </w:rPr>
+        <w:t>Vi har via mejl och ett flertal möte kunnat få en klar bild över vad företaget förväntar sig av oss, företaget har explicit berättat för oss vilka typer av funktioner de vill ha.</w:t>
+      </w:r>
+    </w:p>
     <w:sectPr>
       <w:pgSz w:w="11906" w:h="16838"/>
       <w:pgMar w:top="1417" w:right="1417" w:bottom="1417" w:left="1417" w:header="708" w:footer="708" w:gutter="0"/>
@@ -468,6 +719,95 @@
     </w:lvl>
   </w:abstractNum>
   <w:abstractNum w:abstractNumId="1" w15:restartNumberingAfterBreak="0">
+    <w:nsid w:val="37DF3390"/>
+    <w:multiLevelType w:val="hybridMultilevel"/>
+    <w:tmpl w:val="B32E7D0E"/>
+    <w:lvl w:ilvl="0" w:tplc="041D000F">
+      <w:start w:val="1"/>
+      <w:numFmt w:val="decimal"/>
+      <w:lvlText w:val="%1."/>
+      <w:lvlJc w:val="left"/>
+      <w:pPr>
+        <w:ind w:left="720" w:hanging="360"/>
+      </w:pPr>
+      <w:rPr>
+        <w:rFonts w:hint="default"/>
+      </w:rPr>
+    </w:lvl>
+    <w:lvl w:ilvl="1" w:tplc="041D0019" w:tentative="1">
+      <w:start w:val="1"/>
+      <w:numFmt w:val="lowerLetter"/>
+      <w:lvlText w:val="%2."/>
+      <w:lvlJc w:val="left"/>
+      <w:pPr>
+        <w:ind w:left="1440" w:hanging="360"/>
+      </w:pPr>
+    </w:lvl>
+    <w:lvl w:ilvl="2" w:tplc="041D001B" w:tentative="1">
+      <w:start w:val="1"/>
+      <w:numFmt w:val="lowerRoman"/>
+      <w:lvlText w:val="%3."/>
+      <w:lvlJc w:val="right"/>
+      <w:pPr>
+        <w:ind w:left="2160" w:hanging="180"/>
+      </w:pPr>
+    </w:lvl>
+    <w:lvl w:ilvl="3" w:tplc="041D000F" w:tentative="1">
+      <w:start w:val="1"/>
+      <w:numFmt w:val="decimal"/>
+      <w:lvlText w:val="%4."/>
+      <w:lvlJc w:val="left"/>
+      <w:pPr>
+        <w:ind w:left="2880" w:hanging="360"/>
+      </w:pPr>
+    </w:lvl>
+    <w:lvl w:ilvl="4" w:tplc="041D0019" w:tentative="1">
+      <w:start w:val="1"/>
+      <w:numFmt w:val="lowerLetter"/>
+      <w:lvlText w:val="%5."/>
+      <w:lvlJc w:val="left"/>
+      <w:pPr>
+        <w:ind w:left="3600" w:hanging="360"/>
+      </w:pPr>
+    </w:lvl>
+    <w:lvl w:ilvl="5" w:tplc="041D001B" w:tentative="1">
+      <w:start w:val="1"/>
+      <w:numFmt w:val="lowerRoman"/>
+      <w:lvlText w:val="%6."/>
+      <w:lvlJc w:val="right"/>
+      <w:pPr>
+        <w:ind w:left="4320" w:hanging="180"/>
+      </w:pPr>
+    </w:lvl>
+    <w:lvl w:ilvl="6" w:tplc="041D000F" w:tentative="1">
+      <w:start w:val="1"/>
+      <w:numFmt w:val="decimal"/>
+      <w:lvlText w:val="%7."/>
+      <w:lvlJc w:val="left"/>
+      <w:pPr>
+        <w:ind w:left="5040" w:hanging="360"/>
+      </w:pPr>
+    </w:lvl>
+    <w:lvl w:ilvl="7" w:tplc="041D0019" w:tentative="1">
+      <w:start w:val="1"/>
+      <w:numFmt w:val="lowerLetter"/>
+      <w:lvlText w:val="%8."/>
+      <w:lvlJc w:val="left"/>
+      <w:pPr>
+        <w:ind w:left="5760" w:hanging="360"/>
+      </w:pPr>
+    </w:lvl>
+    <w:lvl w:ilvl="8" w:tplc="041D001B" w:tentative="1">
+      <w:start w:val="1"/>
+      <w:numFmt w:val="lowerRoman"/>
+      <w:lvlText w:val="%9."/>
+      <w:lvlJc w:val="right"/>
+      <w:pPr>
+        <w:ind w:left="6480" w:hanging="180"/>
+      </w:pPr>
+    </w:lvl>
+  </w:abstractNum>
+  <w:abstractNum w:abstractNumId="2" w15:restartNumberingAfterBreak="0">
     <w:nsid w:val="55A42C8A"/>
     <w:multiLevelType w:val="hybridMultilevel"/>
     <w:tmpl w:val="20A23A54"/>
@@ -556,7 +896,7 @@
       </w:pPr>
     </w:lvl>
   </w:abstractNum>
-  <w:abstractNum w:abstractNumId="2" w15:restartNumberingAfterBreak="0">
+  <w:abstractNum w:abstractNumId="3" w15:restartNumberingAfterBreak="0">
     <w:nsid w:val="5C6310E5"/>
     <w:multiLevelType w:val="hybridMultilevel"/>
     <w:tmpl w:val="24B23E62"/>
@@ -645,14 +985,109 @@
       </w:pPr>
     </w:lvl>
   </w:abstractNum>
+  <w:abstractNum w:abstractNumId="4" w15:restartNumberingAfterBreak="0">
+    <w:nsid w:val="6F6659AA"/>
+    <w:multiLevelType w:val="hybridMultilevel"/>
+    <w:tmpl w:val="7FE044B4"/>
+    <w:lvl w:ilvl="0" w:tplc="041D000F">
+      <w:start w:val="1"/>
+      <w:numFmt w:val="decimal"/>
+      <w:lvlText w:val="%1."/>
+      <w:lvlJc w:val="left"/>
+      <w:pPr>
+        <w:ind w:left="720" w:hanging="360"/>
+      </w:pPr>
+      <w:rPr>
+        <w:rFonts w:hint="default"/>
+      </w:rPr>
+    </w:lvl>
+    <w:lvl w:ilvl="1" w:tplc="041D0019" w:tentative="1">
+      <w:start w:val="1"/>
+      <w:numFmt w:val="lowerLetter"/>
+      <w:lvlText w:val="%2."/>
+      <w:lvlJc w:val="left"/>
+      <w:pPr>
+        <w:ind w:left="1440" w:hanging="360"/>
+      </w:pPr>
+    </w:lvl>
+    <w:lvl w:ilvl="2" w:tplc="041D001B" w:tentative="1">
+      <w:start w:val="1"/>
+      <w:numFmt w:val="lowerRoman"/>
+      <w:lvlText w:val="%3."/>
+      <w:lvlJc w:val="right"/>
+      <w:pPr>
+        <w:ind w:left="2160" w:hanging="180"/>
+      </w:pPr>
+    </w:lvl>
+    <w:lvl w:ilvl="3" w:tplc="041D000F" w:tentative="1">
+      <w:start w:val="1"/>
+      <w:numFmt w:val="decimal"/>
+      <w:lvlText w:val="%4."/>
+      <w:lvlJc w:val="left"/>
+      <w:pPr>
+        <w:ind w:left="2880" w:hanging="360"/>
+      </w:pPr>
+    </w:lvl>
+    <w:lvl w:ilvl="4" w:tplc="041D0019" w:tentative="1">
+      <w:start w:val="1"/>
+      <w:numFmt w:val="lowerLetter"/>
+      <w:lvlText w:val="%5."/>
+      <w:lvlJc w:val="left"/>
+      <w:pPr>
+        <w:ind w:left="3600" w:hanging="360"/>
+      </w:pPr>
+    </w:lvl>
+    <w:lvl w:ilvl="5" w:tplc="041D001B" w:tentative="1">
+      <w:start w:val="1"/>
+      <w:numFmt w:val="lowerRoman"/>
+      <w:lvlText w:val="%6."/>
+      <w:lvlJc w:val="right"/>
+      <w:pPr>
+        <w:ind w:left="4320" w:hanging="180"/>
+      </w:pPr>
+    </w:lvl>
+    <w:lvl w:ilvl="6" w:tplc="041D000F" w:tentative="1">
+      <w:start w:val="1"/>
+      <w:numFmt w:val="decimal"/>
+      <w:lvlText w:val="%7."/>
+      <w:lvlJc w:val="left"/>
+      <w:pPr>
+        <w:ind w:left="5040" w:hanging="360"/>
+      </w:pPr>
+    </w:lvl>
+    <w:lvl w:ilvl="7" w:tplc="041D0019" w:tentative="1">
+      <w:start w:val="1"/>
+      <w:numFmt w:val="lowerLetter"/>
+      <w:lvlText w:val="%8."/>
+      <w:lvlJc w:val="left"/>
+      <w:pPr>
+        <w:ind w:left="5760" w:hanging="360"/>
+      </w:pPr>
+    </w:lvl>
+    <w:lvl w:ilvl="8" w:tplc="041D001B" w:tentative="1">
+      <w:start w:val="1"/>
+      <w:numFmt w:val="lowerRoman"/>
+      <w:lvlText w:val="%9."/>
+      <w:lvlJc w:val="right"/>
+      <w:pPr>
+        <w:ind w:left="6480" w:hanging="180"/>
+      </w:pPr>
+    </w:lvl>
+  </w:abstractNum>
   <w:num w:numId="1">
-    <w:abstractNumId w:val="1"/>
+    <w:abstractNumId w:val="2"/>
   </w:num>
   <w:num w:numId="2">
-    <w:abstractNumId w:val="2"/>
+    <w:abstractNumId w:val="3"/>
   </w:num>
   <w:num w:numId="3">
     <w:abstractNumId w:val="0"/>
+  </w:num>
+  <w:num w:numId="4">
+    <w:abstractNumId w:val="1"/>
+  </w:num>
+  <w:num w:numId="5">
+    <w:abstractNumId w:val="4"/>
   </w:num>
 </w:numbering>
 </file>

</xml_diff>

<commit_message>
test av antaganden reflektion
</commit_message>
<xml_diff>
--- a/Kravprocess/Kravprocess - Test av antaganden.docx
+++ b/Kravprocess/Kravprocess - Test av antaganden.docx
@@ -857,15 +857,7 @@
           <w:sz w:val="24"/>
           <w:szCs w:val="24"/>
         </w:rPr>
-        <w:t xml:space="preserve">Under testningen blev det också tydligt för oss att alla våra antaganden inte stämde, vilket </w:t>
-      </w:r>
-      <w:r>
-        <w:rPr>
-          <w:rFonts w:ascii="Lato" w:hAnsi="Lato" w:cstheme="minorHAnsi"/>
-          <w:sz w:val="24"/>
-          <w:szCs w:val="24"/>
-        </w:rPr>
-        <w:t>visar vikten av att kontinuerligt testa våra antaganden under projektets gång.</w:t>
+        <w:t xml:space="preserve">Efterhand som vi testat våra antaganden har det blivit tydligt för oss att vi måste vara bestämda med vår kund och visa att vi inte kommer göra mer än vad som faktiskt stod i projektbeskrivningen. Vi måste tänka på att vi har andra kurser också och inte låta diverse handledare spåna på med nya idéer och krav. </w:t>
       </w:r>
     </w:p>
     <w:p>
@@ -877,6 +869,50 @@
           <w:szCs w:val="24"/>
         </w:rPr>
       </w:pPr>
+      <w:r>
+        <w:rPr>
+          <w:rFonts w:ascii="Lato" w:hAnsi="Lato" w:cstheme="minorHAnsi"/>
+          <w:sz w:val="24"/>
+          <w:szCs w:val="24"/>
+        </w:rPr>
+        <w:t xml:space="preserve">Den kommunikationen har dock gått väl och vi i gruppen känner att detta blivit mer tydligt efterhand som vi förklarat vår situation för företaget. </w:t>
+      </w:r>
+    </w:p>
+    <w:p>
+      <w:pPr>
+        <w:ind w:left="360"/>
+        <w:rPr>
+          <w:rFonts w:ascii="Lato" w:hAnsi="Lato" w:cstheme="minorHAnsi"/>
+          <w:sz w:val="24"/>
+          <w:szCs w:val="24"/>
+        </w:rPr>
+      </w:pPr>
+      <w:r>
+        <w:rPr>
+          <w:rFonts w:ascii="Lato" w:hAnsi="Lato" w:cstheme="minorHAnsi"/>
+          <w:sz w:val="24"/>
+          <w:szCs w:val="24"/>
+        </w:rPr>
+        <w:t>Däremot siktar vi såklart på ett väl genomfört projekt som uppfyller samtliga krav vi kommit överens om.</w:t>
+      </w:r>
+    </w:p>
+    <w:p>
+      <w:pPr>
+        <w:ind w:left="360"/>
+        <w:rPr>
+          <w:rFonts w:ascii="Lato" w:hAnsi="Lato" w:cstheme="minorHAnsi"/>
+          <w:sz w:val="24"/>
+          <w:szCs w:val="24"/>
+        </w:rPr>
+      </w:pPr>
+      <w:r>
+        <w:rPr>
+          <w:rFonts w:ascii="Lato" w:hAnsi="Lato" w:cstheme="minorHAnsi"/>
+          <w:sz w:val="24"/>
+          <w:szCs w:val="24"/>
+        </w:rPr>
+        <w:t>Att vissa av våra antaganden inte stämde visar på vikten av att kontinuerligt testa antaganden vi gör under projektets gång.</w:t>
+      </w:r>
     </w:p>
     <w:sectPr>
       <w:pgSz w:w="11906" w:h="16838"/>
@@ -1967,6 +2003,7 @@
   <w:style w:type="character" w:default="1" w:styleId="Standardstycketeckensnitt">
     <w:name w:val="Default Paragraph Font"/>
     <w:uiPriority w:val="1"/>
+    <w:semiHidden/>
     <w:unhideWhenUsed/>
   </w:style>
   <w:style w:type="table" w:default="1" w:styleId="Normaltabell">

</xml_diff>